<commit_message>
drugID and not drugId
</commit_message>
<xml_diff>
--- a/Demo Installations.docx
+++ b/Demo Installations.docx
@@ -85,39 +85,24 @@
       </w:r>
       <w:r>
         <w:br/>
-        <w:t xml:space="preserve">dotnet add package </w:t>
-      </w:r>
-      <w:proofErr w:type="spellStart"/>
-      <w:r>
-        <w:t>Microsoft.EntityFrameworkCore</w:t>
-      </w:r>
-      <w:proofErr w:type="spellEnd"/>
+        <w:t>dotnet add package Microsoft.EntityFrameworkCore</w:t>
+      </w:r>
     </w:p>
     <w:p>
       <w:pPr>
         <w:bidi w:val="0"/>
       </w:pPr>
       <w:r>
-        <w:t xml:space="preserve">dotnet add package </w:t>
-      </w:r>
-      <w:proofErr w:type="spellStart"/>
-      <w:r>
-        <w:t>Microsoft.EntityFrameworkCore.SqlServer</w:t>
-      </w:r>
-      <w:proofErr w:type="spellEnd"/>
+        <w:t>dotnet add package Microsoft.EntityFrameworkCore.SqlServer</w:t>
+      </w:r>
     </w:p>
     <w:p>
       <w:pPr>
         <w:bidi w:val="0"/>
       </w:pPr>
       <w:r>
-        <w:t xml:space="preserve">dotnet add package </w:t>
-      </w:r>
-      <w:proofErr w:type="spellStart"/>
-      <w:r>
-        <w:t>Microsoft.EntityFrameworkCore.Tools</w:t>
-      </w:r>
-      <w:proofErr w:type="spellEnd"/>
+        <w:t>dotnet add package Microsoft.EntityFrameworkCore.Tools</w:t>
+      </w:r>
       <w:r>
         <w:br/>
       </w:r>
@@ -135,15 +120,59 @@
         <w:bidi w:val="0"/>
       </w:pPr>
       <w:r>
-        <w:t xml:space="preserve">dotnet add package </w:t>
-      </w:r>
-      <w:proofErr w:type="spellStart"/>
-      <w:r>
-        <w:t>CsvHelper</w:t>
-      </w:r>
-      <w:proofErr w:type="spellEnd"/>
-      <w:r>
-        <w:br/>
+        <w:t>dotnet add package CsvHelper</w:t>
+      </w:r>
+      <w:r>
+        <w:br/>
+      </w:r>
+    </w:p>
+    <w:p>
+      <w:pPr>
+        <w:bidi w:val="0"/>
+        <w:rPr>
+          <w:highlight w:val="yellow"/>
+        </w:rPr>
+      </w:pPr>
+      <w:r>
+        <w:rPr>
+          <w:b/>
+          <w:bCs/>
+          <w:u w:val="single"/>
+        </w:rPr>
+        <w:t>Migrations</w:t>
+      </w:r>
+      <w:r>
+        <w:rPr>
+          <w:u w:val="single"/>
+        </w:rPr>
+        <w:t xml:space="preserve"> (create the DB and its tables)</w:t>
+      </w:r>
+      <w:r>
+        <w:br/>
+      </w:r>
+      <w:r>
+        <w:rPr>
+          <w:highlight w:val="yellow"/>
+        </w:rPr>
+        <w:t xml:space="preserve">dotnet ef migrations add InitialCreate </w:t>
+      </w:r>
+      <w:r>
+        <w:rPr>
+          <w:highlight w:val="yellow"/>
+        </w:rPr>
+        <w:t xml:space="preserve"> </w:t>
+      </w:r>
+      <w:r>
+        <w:rPr>
+          <w:highlight w:val="yellow"/>
+        </w:rPr>
+        <w:t xml:space="preserve"> //</w:t>
+      </w:r>
+      <w:r>
+        <w:rPr>
+          <w:highlight w:val="yellow"/>
+        </w:rPr>
+        <w:t>or dotnet ef migrations add AddFeatureXXX</w:t>
       </w:r>
     </w:p>
     <w:p>
@@ -152,81 +181,9 @@
       </w:pPr>
       <w:r>
         <w:rPr>
-          <w:b/>
-          <w:bCs/>
-          <w:u w:val="single"/>
-        </w:rPr>
-        <w:t>Migrations</w:t>
-      </w:r>
-      <w:r>
-        <w:rPr>
-          <w:u w:val="single"/>
-        </w:rPr>
-        <w:t xml:space="preserve"> (create the DB and its tables)</w:t>
-      </w:r>
-      <w:r>
-        <w:br/>
-        <w:t xml:space="preserve">dotnet </w:t>
-      </w:r>
-      <w:proofErr w:type="spellStart"/>
-      <w:r>
-        <w:t>ef</w:t>
-      </w:r>
-      <w:proofErr w:type="spellEnd"/>
-      <w:r>
-        <w:t xml:space="preserve"> migrations add </w:t>
-      </w:r>
-      <w:proofErr w:type="spellStart"/>
-      <w:r>
-        <w:t>InitialCreate</w:t>
-      </w:r>
-      <w:proofErr w:type="spellEnd"/>
-      <w:r>
-        <w:t xml:space="preserve"> </w:t>
-      </w:r>
-      <w:r>
-        <w:t xml:space="preserve"> </w:t>
-      </w:r>
-      <w:r>
-        <w:t xml:space="preserve"> //</w:t>
-      </w:r>
-      <w:r>
-        <w:t xml:space="preserve">or </w:t>
-      </w:r>
-      <w:r>
-        <w:t xml:space="preserve">dotnet </w:t>
-      </w:r>
-      <w:proofErr w:type="spellStart"/>
-      <w:r>
-        <w:t>ef</w:t>
-      </w:r>
-      <w:proofErr w:type="spellEnd"/>
-      <w:r>
-        <w:t xml:space="preserve"> migrations add </w:t>
-      </w:r>
-      <w:proofErr w:type="spellStart"/>
-      <w:r>
-        <w:t>Add</w:t>
-      </w:r>
-      <w:r>
-        <w:t>FeatureXXX</w:t>
-      </w:r>
-      <w:proofErr w:type="spellEnd"/>
-    </w:p>
-    <w:p>
-      <w:pPr>
-        <w:bidi w:val="0"/>
-      </w:pPr>
-      <w:r>
-        <w:t xml:space="preserve">dotnet </w:t>
-      </w:r>
-      <w:proofErr w:type="spellStart"/>
-      <w:r>
-        <w:t>ef</w:t>
-      </w:r>
-      <w:proofErr w:type="spellEnd"/>
-      <w:r>
-        <w:t xml:space="preserve"> database update</w:t>
+          <w:highlight w:val="yellow"/>
+        </w:rPr>
+        <w:t>dotnet ef database update</w:t>
       </w:r>
     </w:p>
     <w:p>
@@ -242,21 +199,11 @@
         <w:t>if we do use join table than the collections in both models</w:t>
       </w:r>
       <w:r>
-        <w:t xml:space="preserve"> and also a </w:t>
-      </w:r>
-      <w:proofErr w:type="spellStart"/>
-      <w:r>
-        <w:t>DbSet</w:t>
-      </w:r>
-      <w:proofErr w:type="spellEnd"/>
-      <w:r>
-        <w:t>&lt;</w:t>
-      </w:r>
-      <w:proofErr w:type="spellStart"/>
+        <w:t xml:space="preserve"> and also a DbSet&lt;</w:t>
+      </w:r>
       <w:r>
         <w:t>GeneDisease</w:t>
       </w:r>
-      <w:proofErr w:type="spellEnd"/>
       <w:r>
         <w:t>&gt;</w:t>
       </w:r>
@@ -264,11 +211,9 @@
         <w:br/>
         <w:t xml:space="preserve">in the </w:t>
       </w:r>
-      <w:proofErr w:type="spellStart"/>
       <w:r>
         <w:t>DbContext</w:t>
       </w:r>
-      <w:proofErr w:type="spellEnd"/>
       <w:r>
         <w:t xml:space="preserve"> !</w:t>
       </w:r>
@@ -284,23 +229,7 @@
         <w:br/>
       </w:r>
       <w:r>
-        <w:t>public List&lt;</w:t>
-      </w:r>
-      <w:proofErr w:type="spellStart"/>
-      <w:r>
-        <w:t>GeneDisease</w:t>
-      </w:r>
-      <w:proofErr w:type="spellEnd"/>
-      <w:r>
-        <w:t xml:space="preserve">&gt; </w:t>
-      </w:r>
-      <w:proofErr w:type="spellStart"/>
-      <w:r>
-        <w:t>GeneDiseases</w:t>
-      </w:r>
-      <w:proofErr w:type="spellEnd"/>
-      <w:r>
-        <w:t xml:space="preserve"> { get; set; } = new();</w:t>
+        <w:t>public List&lt;GeneDisease&gt; GeneDiseases { get; set; } = new();</w:t>
       </w:r>
       <w:r>
         <w:br/>
@@ -310,23 +239,7 @@
         <w:br/>
       </w:r>
       <w:r>
-        <w:t>public List&lt;</w:t>
-      </w:r>
-      <w:proofErr w:type="spellStart"/>
-      <w:r>
-        <w:t>GeneDisease</w:t>
-      </w:r>
-      <w:proofErr w:type="spellEnd"/>
-      <w:r>
-        <w:t xml:space="preserve">&gt; </w:t>
-      </w:r>
-      <w:proofErr w:type="spellStart"/>
-      <w:r>
-        <w:t>GeneDiseases</w:t>
-      </w:r>
-      <w:proofErr w:type="spellEnd"/>
-      <w:r>
-        <w:t xml:space="preserve"> { get; set; } = new();</w:t>
+        <w:t>public List&lt;GeneDisease&gt; GeneDiseases { get; set; } = new();</w:t>
       </w:r>
       <w:r>
         <w:br/>
@@ -347,18 +260,8 @@
           <w:bCs/>
           <w:u w:val="single"/>
         </w:rPr>
-        <w:t xml:space="preserve">Run </w:t>
-      </w:r>
-      <w:proofErr w:type="spellStart"/>
-      <w:r>
-        <w:rPr>
-          <w:b/>
-          <w:bCs/>
-          <w:u w:val="single"/>
-        </w:rPr>
-        <w:t>ElasticSearch</w:t>
-      </w:r>
-      <w:proofErr w:type="spellEnd"/>
+        <w:t>Run ElasticSearch</w:t>
+      </w:r>
       <w:r>
         <w:rPr>
           <w:b/>
@@ -377,29 +280,15 @@
       </w:r>
       <w:r>
         <w:br/>
-        <w:t>(</w:t>
-      </w:r>
-      <w:r>
-        <w:t>docker rm -f elastic</w:t>
-      </w:r>
-      <w:r>
-        <w:t xml:space="preserve">) //if needed to remove previous </w:t>
-      </w:r>
-      <w:proofErr w:type="spellStart"/>
-      <w:r>
-        <w:t>runngin</w:t>
-      </w:r>
-      <w:proofErr w:type="spellEnd"/>
-      <w:r>
-        <w:t xml:space="preserve"> </w:t>
-      </w:r>
-      <w:proofErr w:type="spellStart"/>
-      <w:r>
-        <w:t>elasticsearch</w:t>
-      </w:r>
-      <w:proofErr w:type="spellEnd"/>
-      <w:r>
-        <w:t xml:space="preserve"> container!</w:t>
+      </w:r>
+      <w:r>
+        <w:rPr>
+          <w:highlight w:val="yellow"/>
+        </w:rPr>
+        <w:t>(docker rm -f elastic</w:t>
+      </w:r>
+      <w:r>
+        <w:t>) //if needed to remove previous runngin elasticsearch container!</w:t>
       </w:r>
     </w:p>
     <w:p>
@@ -407,37 +296,13 @@
         <w:bidi w:val="0"/>
       </w:pPr>
       <w:r>
-        <w:t>docker run -d --name elastic -p 9200:9200 -p 9300:9300 -e "</w:t>
-      </w:r>
-      <w:proofErr w:type="spellStart"/>
-      <w:r>
-        <w:t>discovery.type</w:t>
-      </w:r>
-      <w:proofErr w:type="spellEnd"/>
-      <w:r>
-        <w:t>=single-node" -e "</w:t>
-      </w:r>
-      <w:proofErr w:type="spellStart"/>
-      <w:r>
-        <w:t>xpack.security.enabled</w:t>
-      </w:r>
-      <w:proofErr w:type="spellEnd"/>
-      <w:r>
-        <w:t xml:space="preserve">=false" </w:t>
+        <w:t xml:space="preserve">docker run -d --name elastic -p 9200:9200 -p 9300:9300 -e "discovery.type=single-node" -e "xpack.security.enabled=false" </w:t>
       </w:r>
       <w:r>
         <w:t>d</w:t>
       </w:r>
       <w:r>
-        <w:t>ocker.elastic.co/</w:t>
-      </w:r>
-      <w:proofErr w:type="spellStart"/>
-      <w:r>
-        <w:t>elasticsearch</w:t>
-      </w:r>
-      <w:proofErr w:type="spellEnd"/>
-      <w:r>
-        <w:t>/elasticsearch:8.10.2</w:t>
+        <w:t>ocker.elastic.co/elasticsearch/elasticsearch:8.10.2</w:t>
       </w:r>
     </w:p>
     <w:p>

</xml_diff>